<commit_message>
working manage league admin and leagues
</commit_message>
<xml_diff>
--- a/src/templates/league_template.docx
+++ b/src/templates/league_template.docx
@@ -5,80 +5,155 @@
   <w:body>
     <w:p>
       <w:pPr>
-        <w:jc w:val="center"/>
+        <w:rPr/>
+      </w:pPr>
+      <w:r>
         <w:rPr>
           <w:b w:val="1"/>
           <w:bCs w:val="1"/>
-          <w:color w:val="e69138"/>
-        </w:rPr>
+          <w:rtl w:val="0"/>
+        </w:rPr>
+        <w:t xml:space="preserve">League Title:</w:t>
+      </w:r>
+      <w:r>
+        <w:rPr>
+          <w:rtl w:val="0"/>
+        </w:rPr>
+        <w:t xml:space="preserve"> {{ league_title }}</w:t>
+      </w:r>
+    </w:p>
+    <w:p>
+      <w:pPr>
+        <w:rPr/>
       </w:pPr>
       <w:r>
         <w:rPr>
           <w:b w:val="1"/>
           <w:bCs w:val="1"/>
-          <w:color w:val="e69138"/>
-          <w:rtl w:val="0"/>
-        </w:rPr>
-        <w:t xml:space="preserve">BOGO BALLERS TEMPLATE</w:t>
+          <w:rtl w:val="0"/>
+        </w:rPr>
+        <w:t xml:space="preserve">Season Year:</w:t>
+      </w:r>
+      <w:r>
+        <w:rPr>
+          <w:rtl w:val="0"/>
+        </w:rPr>
+        <w:t xml:space="preserve"> {{ season_year }}</w:t>
       </w:r>
     </w:p>
     <w:p>
       <w:pPr>
-        <w:jc w:val="center"/>
+        <w:rPr/>
+      </w:pPr>
+      <w:r>
         <w:rPr>
           <w:b w:val="1"/>
           <w:bCs w:val="1"/>
-          <w:color w:val="e69138"/>
-        </w:rPr>
-      </w:pPr>
-      <w:r>
-        <w:rPr>
-          <w:rtl w:val="0"/>
-        </w:rPr>
+          <w:rtl w:val="0"/>
+        </w:rPr>
+        <w:t xml:space="preserve">Budget:</w:t>
+      </w:r>
+      <w:r>
+        <w:rPr>
+          <w:rtl w:val="0"/>
+        </w:rPr>
+        <w:t xml:space="preserve"> ₱ {{ league_budget }}</w:t>
       </w:r>
     </w:p>
     <w:p>
       <w:pPr>
+        <w:rPr/>
+      </w:pPr>
+      <w:r>
         <w:rPr>
           <w:b w:val="1"/>
           <w:bCs w:val="1"/>
-        </w:rPr>
-      </w:pPr>
-      <w:r>
-        <w:rPr>
-          <w:rtl w:val="0"/>
-        </w:rPr>
-        <w:t xml:space="preserve">League Title: </w:t>
-      </w:r>
-      <w:r>
+          <w:rtl w:val="0"/>
+        </w:rPr>
+        <w:t xml:space="preserve">Address: </w:t>
+      </w:r>
+      <w:r>
+        <w:rPr>
+          <w:rtl w:val="0"/>
+        </w:rPr>
+        <w:t xml:space="preserve">{{ league_address }}</w:t>
+      </w:r>
+    </w:p>
+    <w:p>
+      <w:pPr>
         <w:rPr>
           <w:b w:val="1"/>
           <w:bCs w:val="1"/>
-          <w:rtl w:val="0"/>
-        </w:rPr>
-        <w:t xml:space="preserve">{{ league_title }}</w:t>
+        </w:rPr>
+      </w:pPr>
+      <w:r>
+        <w:rPr>
+          <w:rtl w:val="0"/>
+        </w:rPr>
       </w:r>
     </w:p>
     <w:p>
       <w:pPr>
+        <w:ind w:left="0" w:firstLine="720"/>
+        <w:jc w:val="both"/>
+        <w:rPr/>
+      </w:pPr>
+      <w:r>
+        <w:rPr>
+          <w:rtl w:val="0"/>
+        </w:rPr>
+        <w:t xml:space="preserve">{{ league_description }}</w:t>
+      </w:r>
+    </w:p>
+    <w:p>
+      <w:pPr>
+        <w:jc w:val="both"/>
+        <w:rPr/>
+      </w:pPr>
+      <w:r>
+        <w:rPr>
+          <w:rtl w:val="0"/>
+        </w:rPr>
+      </w:r>
+    </w:p>
+    <w:p>
+      <w:pPr>
+        <w:jc w:val="both"/>
+        <w:rPr/>
+      </w:pPr>
+      <w:r>
         <w:rPr>
           <w:b w:val="1"/>
           <w:bCs w:val="1"/>
-        </w:rPr>
-      </w:pPr>
-      <w:r>
-        <w:rPr>
-          <w:rtl w:val="0"/>
-        </w:rPr>
-        <w:t xml:space="preserve">Season Year: </w:t>
-      </w:r>
+          <w:rtl w:val="0"/>
+        </w:rPr>
+        <w:t xml:space="preserve">Schedule: </w:t>
+      </w:r>
+      <w:r>
+        <w:rPr>
+          <w:rtl w:val="0"/>
+        </w:rPr>
+        <w:t xml:space="preserve">{{ schedule_start }} - {{ schedule_end }}</w:t>
+      </w:r>
+    </w:p>
+    <w:p>
+      <w:pPr>
+        <w:jc w:val="both"/>
+        <w:rPr/>
+      </w:pPr>
       <w:r>
         <w:rPr>
           <w:b w:val="1"/>
           <w:bCs w:val="1"/>
           <w:rtl w:val="0"/>
         </w:rPr>
-        <w:t xml:space="preserve">{{ season_year }}</w:t>
+        <w:t xml:space="preserve">Registration deadline:</w:t>
+      </w:r>
+      <w:r>
+        <w:rPr>
+          <w:rtl w:val="0"/>
+        </w:rPr>
+        <w:t xml:space="preserve"> {{ registration_deadline }}</w:t>
       </w:r>
     </w:p>
     <w:p>
@@ -90,113 +165,17 @@
       </w:pPr>
       <w:r>
         <w:rPr>
-          <w:rtl w:val="0"/>
-        </w:rPr>
-        <w:t xml:space="preserve">Budget:</w:t>
-      </w:r>
-      <w:r>
-        <w:rPr>
           <w:b w:val="1"/>
           <w:bCs w:val="1"/>
           <w:rtl w:val="0"/>
         </w:rPr>
-        <w:t xml:space="preserve"> ₱ {{ league_budget }}</w:t>
-      </w:r>
-    </w:p>
-    <w:p>
-      <w:pPr>
-        <w:rPr>
-          <w:b w:val="1"/>
-          <w:bCs w:val="1"/>
-        </w:rPr>
-      </w:pPr>
-      <w:r>
-        <w:rPr>
-          <w:rtl w:val="0"/>
-        </w:rPr>
-        <w:t xml:space="preserve">Address:</w:t>
-      </w:r>
-      <w:r>
-        <w:rPr>
-          <w:b w:val="1"/>
-          <w:bCs w:val="1"/>
-          <w:rtl w:val="0"/>
-        </w:rPr>
-        <w:t xml:space="preserve"> {{ league_address }}</w:t>
-      </w:r>
-    </w:p>
-    <w:p>
-      <w:pPr>
-        <w:rPr>
-          <w:b w:val="1"/>
-          <w:bCs w:val="1"/>
-        </w:rPr>
-      </w:pPr>
-      <w:r>
-        <w:rPr>
-          <w:rtl w:val="0"/>
-        </w:rPr>
-      </w:r>
-    </w:p>
-    <w:p>
-      <w:pPr>
-        <w:jc w:val="both"/>
-        <w:rPr/>
-      </w:pPr>
-      <w:r>
-        <w:rPr>
-          <w:rtl w:val="0"/>
-        </w:rPr>
-        <w:t xml:space="preserve">{{ league_description }}</w:t>
-      </w:r>
-    </w:p>
-    <w:p>
-      <w:pPr>
-        <w:jc w:val="both"/>
-        <w:rPr/>
-      </w:pPr>
-      <w:r>
-        <w:rPr>
-          <w:rtl w:val="0"/>
-        </w:rPr>
-      </w:r>
-    </w:p>
-    <w:p>
-      <w:pPr>
-        <w:jc w:val="both"/>
-        <w:rPr/>
-      </w:pPr>
-      <w:r>
-        <w:rPr>
-          <w:rtl w:val="0"/>
-        </w:rPr>
-        <w:t xml:space="preserve">Schedule: {{ schedule_start }} - {{ schedule_end }}</w:t>
-      </w:r>
-    </w:p>
-    <w:p>
-      <w:pPr>
-        <w:jc w:val="both"/>
-        <w:rPr/>
-      </w:pPr>
-      <w:r>
-        <w:rPr>
-          <w:rtl w:val="0"/>
-        </w:rPr>
-        <w:t xml:space="preserve">Registration deadline: {{ registration_deadline }}</w:t>
-      </w:r>
-    </w:p>
-    <w:p>
-      <w:pPr>
-        <w:rPr>
-          <w:b w:val="1"/>
-          <w:bCs w:val="1"/>
-        </w:rPr>
-      </w:pPr>
-      <w:r>
-        <w:rPr>
-          <w:rtl w:val="0"/>
-        </w:rPr>
-        <w:t xml:space="preserve">Opening Date: {{ opening_date }}</w:t>
+        <w:t xml:space="preserve">Opening Date:</w:t>
+      </w:r>
+      <w:r>
+        <w:rPr>
+          <w:rtl w:val="0"/>
+        </w:rPr>
+        <w:t xml:space="preserve"> {{ opening_date }}</w:t>
         <w:br w:type="textWrapping"/>
         <w:br w:type="textWrapping"/>
       </w:r>
@@ -234,7 +213,21 @@
         <w:rPr>
           <w:rtl w:val="0"/>
         </w:rPr>
-        <w:t xml:space="preserve">{{ o.full_name }} - {{ o.role }}{% endfor %}</w:t>
+        <w:t xml:space="preserve">{{ o.full_name }} - </w:t>
+      </w:r>
+      <w:r>
+        <w:rPr>
+          <w:b w:val="1"/>
+          <w:bCs w:val="1"/>
+          <w:rtl w:val="0"/>
+        </w:rPr>
+        <w:t xml:space="preserve">{{ o.role }}</w:t>
+      </w:r>
+      <w:r>
+        <w:rPr>
+          <w:rtl w:val="0"/>
+        </w:rPr>
+        <w:t xml:space="preserve">{% endfor %}</w:t>
       </w:r>
     </w:p>
     <w:p>
@@ -292,17 +285,6 @@
     <w:p>
       <w:pPr>
         <w:jc w:val="both"/>
-        <w:rPr/>
-      </w:pPr>
-      <w:r>
-        <w:rPr>
-          <w:rtl w:val="0"/>
-        </w:rPr>
-      </w:r>
-    </w:p>
-    <w:p>
-      <w:pPr>
-        <w:jc w:val="both"/>
         <w:rPr>
           <w:b w:val="1"/>
           <w:bCs w:val="1"/>
@@ -310,11 +292,8 @@
       </w:pPr>
       <w:r>
         <w:rPr>
-          <w:b w:val="1"/>
-          <w:bCs w:val="1"/>
-          <w:rtl w:val="0"/>
-        </w:rPr>
-        <w:t xml:space="preserve">Sponsors/Partners</w:t>
+          <w:rtl w:val="0"/>
+        </w:rPr>
       </w:r>
     </w:p>
     <w:tbl>
@@ -389,7 +368,7 @@
                 <w:bCs w:val="1"/>
                 <w:rtl w:val="0"/>
               </w:rPr>
-              <w:t xml:space="preserve">Name </w:t>
+              <w:t xml:space="preserve">Sponsors/Partners </w:t>
             </w:r>
             <w:r>
               <w:rPr>
@@ -1410,6 +1389,83 @@
 <w:hdr xmlns:mc="http://schemas.openxmlformats.org/markup-compatibility/2006" xmlns:o="urn:schemas-microsoft-com:office:office" xmlns:r="http://schemas.openxmlformats.org/officeDocument/2006/relationships" xmlns:m="http://schemas.openxmlformats.org/officeDocument/2006/math" xmlns:v="urn:schemas-microsoft-com:vml" xmlns:wp="http://schemas.openxmlformats.org/drawingml/2006/wordprocessingDrawing" xmlns:w10="urn:schemas-microsoft-com:office:word" xmlns:w="http://schemas.openxmlformats.org/wordprocessingml/2006/main" xmlns:wne="http://schemas.microsoft.com/office/word/2006/wordml" xmlns:sl="http://schemas.openxmlformats.org/schemaLibrary/2006/main" xmlns:a="http://schemas.openxmlformats.org/drawingml/2006/main" xmlns:pic="http://schemas.openxmlformats.org/drawingml/2006/picture" xmlns:c="http://schemas.openxmlformats.org/drawingml/2006/chart" xmlns:lc="http://schemas.openxmlformats.org/drawingml/2006/lockedCanvas" xmlns:dgm="http://schemas.openxmlformats.org/drawingml/2006/diagram" xmlns:wps="http://schemas.microsoft.com/office/word/2010/wordprocessingShape" xmlns:wpg="http://schemas.microsoft.com/office/word/2010/wordprocessingGroup" xmlns:w14="http://schemas.microsoft.com/office/word/2010/wordml" xmlns:w15="http://schemas.microsoft.com/office/word/2012/wordml" xmlns:w16="http://schemas.microsoft.com/office/word/2018/wordml" xmlns:w16cex="http://schemas.microsoft.com/office/word/2018/wordml/cex" xmlns:w16cid="http://schemas.microsoft.com/office/word/2016/wordml/cid" xmlns="http://schemas.microsoft.com/office/tasks/2019/documenttasks" xmlns:cr="http://schemas.microsoft.com/office/comments/2020/reactions">
   <w:p>
     <w:pPr>
+      <w:jc w:val="center"/>
+      <w:rPr>
+        <w:b w:val="1"/>
+        <w:bCs w:val="1"/>
+        <w:color w:val="ff9900"/>
+        <w:sz w:val="48"/>
+        <w:szCs w:val="48"/>
+      </w:rPr>
+    </w:pPr>
+    <w:r>
+      <w:rPr>
+        <w:b w:val="1"/>
+        <w:bCs w:val="1"/>
+        <w:color w:val="ff9900"/>
+        <w:sz w:val="48"/>
+        <w:szCs w:val="48"/>
+        <w:rtl w:val="0"/>
+      </w:rPr>
+      <w:t xml:space="preserve">BOGO BALLERS TEMPLATE</w:t>
+    </w:r>
+    <w:r>
+      <w:drawing>
+        <wp:anchor allowOverlap="1" behindDoc="1" distB="114300" distT="114300" distL="114300" distR="114300" hidden="0" layoutInCell="1" locked="0" relativeHeight="0" simplePos="0">
+          <wp:simplePos x="0" y="0"/>
+          <wp:positionH relativeFrom="column">
+            <wp:posOffset>-47624</wp:posOffset>
+          </wp:positionH>
+          <wp:positionV relativeFrom="paragraph">
+            <wp:posOffset>-142874</wp:posOffset>
+          </wp:positionV>
+          <wp:extent cx="642938" cy="642938"/>
+          <wp:effectExtent b="0" l="0" r="0" t="0"/>
+          <wp:wrapNone/>
+          <wp:docPr id="1" name="image1.png"/>
+          <a:graphic>
+            <a:graphicData uri="http://schemas.openxmlformats.org/drawingml/2006/picture">
+              <pic:pic>
+                <pic:nvPicPr>
+                  <pic:cNvPr id="0" name="image1.png"/>
+                  <pic:cNvPicPr preferRelativeResize="0"/>
+                </pic:nvPicPr>
+                <pic:blipFill>
+                  <a:blip r:embed="rId1"/>
+                  <a:srcRect b="0" l="0" r="0" t="0"/>
+                  <a:stretch>
+                    <a:fillRect/>
+                  </a:stretch>
+                </pic:blipFill>
+                <pic:spPr>
+                  <a:xfrm>
+                    <a:off x="0" y="0"/>
+                    <a:ext cx="642938" cy="642938"/>
+                  </a:xfrm>
+                  <a:prstGeom prst="rect"/>
+                  <a:ln/>
+                </pic:spPr>
+              </pic:pic>
+            </a:graphicData>
+          </a:graphic>
+        </wp:anchor>
+      </w:drawing>
+    </w:r>
+  </w:p>
+  <w:p>
+    <w:pPr>
+      <w:jc w:val="center"/>
+      <w:rPr/>
+    </w:pPr>
+    <w:r>
+      <w:rPr>
+        <w:rtl w:val="0"/>
+      </w:rPr>
+    </w:r>
+  </w:p>
+  <w:p>
+    <w:pPr>
+      <w:jc w:val="left"/>
       <w:rPr/>
     </w:pPr>
     <w:r>

</xml_diff>